<commit_message>
ya casi ta blodel
</commit_message>
<xml_diff>
--- a/Nikto+nmap.docx
+++ b/Nikto+nmap.docx
@@ -592,12 +592,7 @@
     </w:p>
     <w:p>
       <w:r>
-        <w:t>Investigando un poco más sobre estos ataques he conseguido un pequeño programa en Python conocido como “Slowloris” que nos permitirá realizar un ataque de denegación de servicios sobre servidores que no tengan un mecanismo de “time out”</w:t>
-      </w:r>
-      <w:bookmarkStart w:id="1" w:name="_GoBack"/>
-      <w:bookmarkEnd w:id="1"/>
-      <w:r>
-        <w:t>, como es en este caso nuestro servidor Apache 2.2.8. Clonamos el repositorio donde se encuentra alojado el programa.</w:t>
+        <w:t>Investigando un poco más sobre estos ataques he conseguido un pequeño programa en Python conocido como “Slowloris” que nos permitirá realizar un ataque de denegación de servicios sobre servidores que no tengan un mecanismo de “time out”, como es en este caso nuestro servidor Apache 2.2.8. Clonamos el repositorio donde se encuentra alojado el programa.</w:t>
       </w:r>
     </w:p>
     <w:p>
@@ -1346,7 +1341,10 @@
       </w:r>
       <w:proofErr w:type="spellEnd"/>
       <w:r>
-        <w:t xml:space="preserve"> 192.168.0.37</w:t>
+        <w:t xml:space="preserve"> 192.168.0.3</w:t>
+      </w:r>
+      <w:r>
+        <w:t>3</w:t>
       </w:r>
     </w:p>
     <w:p>
@@ -1357,9 +1355,9 @@
         <w:lastRenderedPageBreak/>
         <w:drawing>
           <wp:inline distT="0" distB="0" distL="0" distR="0">
-            <wp:extent cx="3789774" cy="3876675"/>
-            <wp:effectExtent l="95250" t="95250" r="96520" b="85725"/>
-            <wp:docPr id="13" name="Imagen 13" descr="Imagen que contiene texto&#10;&#10;Descripción generada con confianza muy alta"/>
+            <wp:extent cx="3476625" cy="3556345"/>
+            <wp:effectExtent l="95250" t="95250" r="85725" b="101600"/>
+            <wp:docPr id="20" name="Imagen 20"/>
             <wp:cNvGraphicFramePr>
               <a:graphicFrameLocks xmlns:a="http://schemas.openxmlformats.org/drawingml/2006/main" noChangeAspect="1"/>
             </wp:cNvGraphicFramePr>
@@ -1367,7 +1365,7 @@
               <a:graphicData uri="http://schemas.openxmlformats.org/drawingml/2006/picture">
                 <pic:pic xmlns:pic="http://schemas.openxmlformats.org/drawingml/2006/picture">
                   <pic:nvPicPr>
-                    <pic:cNvPr id="13" name="nmapex.jpg"/>
+                    <pic:cNvPr id="20" name="nmap.jpg"/>
                     <pic:cNvPicPr/>
                   </pic:nvPicPr>
                   <pic:blipFill>
@@ -1385,7 +1383,7 @@
                   <pic:spPr>
                     <a:xfrm>
                       <a:off x="0" y="0"/>
-                      <a:ext cx="3803042" cy="3890248"/>
+                      <a:ext cx="3497524" cy="3577723"/>
                     </a:xfrm>
                     <a:prstGeom prst="rect">
                       <a:avLst/>
@@ -1430,6 +1428,514 @@
         <w:t>ya tendríamos un amplio abanico de opciones por las que decantarse a la hora de realizar un ataque.</w:t>
       </w:r>
     </w:p>
+    <w:p>
+      <w:r>
+        <w:t>En mi caso, voy a optar por realizar un escaneo un poco más complejo sobre nuestra máquina objetivo. Mediante el comando “</w:t>
+      </w:r>
+      <w:proofErr w:type="spellStart"/>
+      <w:r>
+        <w:t>nmap</w:t>
+      </w:r>
+      <w:proofErr w:type="spellEnd"/>
+      <w:r>
+        <w:t xml:space="preserve"> -p 1-65535 -T4 -A -v 192.168.0.33 2&gt;&amp;1 | </w:t>
+      </w:r>
+      <w:proofErr w:type="spellStart"/>
+      <w:r>
+        <w:t>tee</w:t>
+      </w:r>
+      <w:proofErr w:type="spellEnd"/>
+      <w:r>
+        <w:t xml:space="preserve"> /</w:t>
+      </w:r>
+      <w:proofErr w:type="spellStart"/>
+      <w:r>
+        <w:t>var</w:t>
+      </w:r>
+      <w:proofErr w:type="spellEnd"/>
+      <w:r>
+        <w:t>/</w:t>
+      </w:r>
+      <w:proofErr w:type="spellStart"/>
+      <w:r>
+        <w:t>tmp</w:t>
+      </w:r>
+      <w:proofErr w:type="spellEnd"/>
+      <w:r>
+        <w:t xml:space="preserve">/scan.txt” vamos a realizar un escaneo agresivo para intentar averiguar el sistema operativo, la versión </w:t>
+      </w:r>
+      <w:proofErr w:type="gramStart"/>
+      <w:r>
+        <w:t>y  sus</w:t>
+      </w:r>
+      <w:proofErr w:type="gramEnd"/>
+      <w:r>
+        <w:t xml:space="preserve"> puertos abiertos entre otras características, guardando el resultado en el fichero “scan.txt” alojado en el directorio “/</w:t>
+      </w:r>
+      <w:proofErr w:type="spellStart"/>
+      <w:r>
+        <w:t>var</w:t>
+      </w:r>
+      <w:proofErr w:type="spellEnd"/>
+      <w:r>
+        <w:t>/</w:t>
+      </w:r>
+      <w:proofErr w:type="spellStart"/>
+      <w:r>
+        <w:t>tmp</w:t>
+      </w:r>
+      <w:proofErr w:type="spellEnd"/>
+      <w:r>
+        <w:t>”.</w:t>
+      </w:r>
+    </w:p>
+    <w:p>
+      <w:r>
+        <w:rPr>
+          <w:noProof/>
+        </w:rPr>
+        <w:drawing>
+          <wp:inline distT="0" distB="0" distL="0" distR="0" wp14:anchorId="52A32321" wp14:editId="57879B1A">
+            <wp:extent cx="5400040" cy="2182495"/>
+            <wp:effectExtent l="95250" t="95250" r="86360" b="103505"/>
+            <wp:docPr id="21" name="Imagen 21"/>
+            <wp:cNvGraphicFramePr>
+              <a:graphicFrameLocks xmlns:a="http://schemas.openxmlformats.org/drawingml/2006/main" noChangeAspect="1"/>
+            </wp:cNvGraphicFramePr>
+            <a:graphic xmlns:a="http://schemas.openxmlformats.org/drawingml/2006/main">
+              <a:graphicData uri="http://schemas.openxmlformats.org/drawingml/2006/picture">
+                <pic:pic xmlns:pic="http://schemas.openxmlformats.org/drawingml/2006/picture">
+                  <pic:nvPicPr>
+                    <pic:cNvPr id="1" name=""/>
+                    <pic:cNvPicPr/>
+                  </pic:nvPicPr>
+                  <pic:blipFill>
+                    <a:blip r:embed="rId18"/>
+                    <a:stretch>
+                      <a:fillRect/>
+                    </a:stretch>
+                  </pic:blipFill>
+                  <pic:spPr>
+                    <a:xfrm>
+                      <a:off x="0" y="0"/>
+                      <a:ext cx="5400040" cy="2182495"/>
+                    </a:xfrm>
+                    <a:prstGeom prst="rect">
+                      <a:avLst/>
+                    </a:prstGeom>
+                    <a:ln w="88900" cap="sq" cmpd="thickThin">
+                      <a:solidFill>
+                        <a:srgbClr val="000000"/>
+                      </a:solidFill>
+                      <a:prstDash val="solid"/>
+                      <a:miter lim="800000"/>
+                    </a:ln>
+                    <a:effectLst>
+                      <a:innerShdw blurRad="76200">
+                        <a:srgbClr val="000000"/>
+                      </a:innerShdw>
+                    </a:effectLst>
+                  </pic:spPr>
+                </pic:pic>
+              </a:graphicData>
+            </a:graphic>
+          </wp:inline>
+        </w:drawing>
+      </w:r>
+    </w:p>
+    <w:p>
+      <w:r>
+        <w:t>Para realizar el ataque, voy a intentar aprovecharme de un fallo de seguridad que posee el servidor “</w:t>
+      </w:r>
+      <w:proofErr w:type="spellStart"/>
+      <w:r>
+        <w:t>vsftp</w:t>
+      </w:r>
+      <w:proofErr w:type="spellEnd"/>
+      <w:r>
+        <w:t xml:space="preserve">”, </w:t>
+      </w:r>
+      <w:proofErr w:type="gramStart"/>
+      <w:r>
+        <w:t>pero</w:t>
+      </w:r>
+      <w:proofErr w:type="gramEnd"/>
+      <w:r>
+        <w:t xml:space="preserve"> antes de nada, debemos verificar que este servicio se está ejecutando </w:t>
+      </w:r>
+      <w:r>
+        <w:lastRenderedPageBreak/>
+        <w:t>sobre nuestra máquina Metasploitable y que además su puerto está abierto. Para ello vamos a realizar un filtrado del fichero obtenido.</w:t>
+      </w:r>
+    </w:p>
+    <w:p>
+      <w:pPr>
+        <w:pStyle w:val="Prrafodelista"/>
+        <w:numPr>
+          <w:ilvl w:val="0"/>
+          <w:numId w:val="5"/>
+        </w:numPr>
+      </w:pPr>
+      <w:r>
+        <w:t xml:space="preserve">grep -i </w:t>
+      </w:r>
+      <w:proofErr w:type="spellStart"/>
+      <w:r>
+        <w:t>vsftp</w:t>
+      </w:r>
+      <w:proofErr w:type="spellEnd"/>
+      <w:r>
+        <w:t xml:space="preserve"> /</w:t>
+      </w:r>
+      <w:proofErr w:type="spellStart"/>
+      <w:r>
+        <w:t>var</w:t>
+      </w:r>
+      <w:proofErr w:type="spellEnd"/>
+      <w:r>
+        <w:t>/</w:t>
+      </w:r>
+      <w:proofErr w:type="spellStart"/>
+      <w:r>
+        <w:t>tmp</w:t>
+      </w:r>
+      <w:proofErr w:type="spellEnd"/>
+      <w:r>
+        <w:t>/scan.txt</w:t>
+      </w:r>
+    </w:p>
+    <w:p>
+      <w:pPr>
+        <w:ind w:left="360"/>
+      </w:pPr>
+      <w:r>
+        <w:rPr>
+          <w:noProof/>
+        </w:rPr>
+        <w:drawing>
+          <wp:inline distT="0" distB="0" distL="0" distR="0" wp14:anchorId="6060DD67" wp14:editId="193687E8">
+            <wp:extent cx="4314825" cy="1057275"/>
+            <wp:effectExtent l="95250" t="95250" r="104775" b="104775"/>
+            <wp:docPr id="22" name="Imagen 22"/>
+            <wp:cNvGraphicFramePr>
+              <a:graphicFrameLocks xmlns:a="http://schemas.openxmlformats.org/drawingml/2006/main" noChangeAspect="1"/>
+            </wp:cNvGraphicFramePr>
+            <a:graphic xmlns:a="http://schemas.openxmlformats.org/drawingml/2006/main">
+              <a:graphicData uri="http://schemas.openxmlformats.org/drawingml/2006/picture">
+                <pic:pic xmlns:pic="http://schemas.openxmlformats.org/drawingml/2006/picture">
+                  <pic:nvPicPr>
+                    <pic:cNvPr id="1" name=""/>
+                    <pic:cNvPicPr/>
+                  </pic:nvPicPr>
+                  <pic:blipFill>
+                    <a:blip r:embed="rId19"/>
+                    <a:stretch>
+                      <a:fillRect/>
+                    </a:stretch>
+                  </pic:blipFill>
+                  <pic:spPr>
+                    <a:xfrm>
+                      <a:off x="0" y="0"/>
+                      <a:ext cx="4314825" cy="1057275"/>
+                    </a:xfrm>
+                    <a:prstGeom prst="rect">
+                      <a:avLst/>
+                    </a:prstGeom>
+                    <a:ln w="88900" cap="sq" cmpd="thickThin">
+                      <a:solidFill>
+                        <a:srgbClr val="000000"/>
+                      </a:solidFill>
+                      <a:prstDash val="solid"/>
+                      <a:miter lim="800000"/>
+                    </a:ln>
+                    <a:effectLst>
+                      <a:innerShdw blurRad="76200">
+                        <a:srgbClr val="000000"/>
+                      </a:innerShdw>
+                    </a:effectLst>
+                  </pic:spPr>
+                </pic:pic>
+              </a:graphicData>
+            </a:graphic>
+          </wp:inline>
+        </w:drawing>
+      </w:r>
+    </w:p>
+    <w:p>
+      <w:r>
+        <w:t>A la vista de los resultados obtenidos, sabemos que dicho servicio se está ejecutando sobre nuestra máquina objetivo en el puerto abierto 21, por lo que podemos continuar con nuestro ataque.</w:t>
+      </w:r>
+    </w:p>
+    <w:p>
+      <w:r>
+        <w:t xml:space="preserve">Vamos a aprovecharnos del </w:t>
+      </w:r>
+      <w:proofErr w:type="spellStart"/>
+      <w:r>
+        <w:t>framework</w:t>
+      </w:r>
+      <w:proofErr w:type="spellEnd"/>
+      <w:r>
+        <w:t xml:space="preserve"> “</w:t>
+      </w:r>
+      <w:proofErr w:type="spellStart"/>
+      <w:r>
+        <w:t>Metasploit</w:t>
+      </w:r>
+      <w:proofErr w:type="spellEnd"/>
+      <w:r>
+        <w:t xml:space="preserve">” para realizar el ataque automáticamente y de manera más sencilla. Buscamos el </w:t>
+      </w:r>
+      <w:proofErr w:type="spellStart"/>
+      <w:r>
+        <w:t>exploit</w:t>
+      </w:r>
+      <w:proofErr w:type="spellEnd"/>
+      <w:r>
+        <w:t xml:space="preserve"> que necesitamos mediante la orden “</w:t>
+      </w:r>
+      <w:proofErr w:type="spellStart"/>
+      <w:r>
+        <w:t>search</w:t>
+      </w:r>
+      <w:proofErr w:type="spellEnd"/>
+      <w:r>
+        <w:t xml:space="preserve"> </w:t>
+      </w:r>
+      <w:proofErr w:type="spellStart"/>
+      <w:r>
+        <w:t>vsftp</w:t>
+      </w:r>
+      <w:proofErr w:type="spellEnd"/>
+      <w:r>
+        <w:t xml:space="preserve">” y una vez obtenida su localización configuramos los datos del host de la víctima. </w:t>
+      </w:r>
+    </w:p>
+    <w:p>
+      <w:r>
+        <w:rPr>
+          <w:noProof/>
+        </w:rPr>
+        <w:drawing>
+          <wp:inline distT="0" distB="0" distL="0" distR="0" wp14:anchorId="161AFA66" wp14:editId="61943614">
+            <wp:extent cx="5400040" cy="2362835"/>
+            <wp:effectExtent l="95250" t="95250" r="86360" b="94615"/>
+            <wp:docPr id="25" name="Imagen 25"/>
+            <wp:cNvGraphicFramePr>
+              <a:graphicFrameLocks xmlns:a="http://schemas.openxmlformats.org/drawingml/2006/main" noChangeAspect="1"/>
+            </wp:cNvGraphicFramePr>
+            <a:graphic xmlns:a="http://schemas.openxmlformats.org/drawingml/2006/main">
+              <a:graphicData uri="http://schemas.openxmlformats.org/drawingml/2006/picture">
+                <pic:pic xmlns:pic="http://schemas.openxmlformats.org/drawingml/2006/picture">
+                  <pic:nvPicPr>
+                    <pic:cNvPr id="1" name=""/>
+                    <pic:cNvPicPr/>
+                  </pic:nvPicPr>
+                  <pic:blipFill>
+                    <a:blip r:embed="rId20"/>
+                    <a:stretch>
+                      <a:fillRect/>
+                    </a:stretch>
+                  </pic:blipFill>
+                  <pic:spPr>
+                    <a:xfrm>
+                      <a:off x="0" y="0"/>
+                      <a:ext cx="5400040" cy="2362835"/>
+                    </a:xfrm>
+                    <a:prstGeom prst="rect">
+                      <a:avLst/>
+                    </a:prstGeom>
+                    <a:ln w="88900" cap="sq" cmpd="thickThin">
+                      <a:solidFill>
+                        <a:srgbClr val="000000"/>
+                      </a:solidFill>
+                      <a:prstDash val="solid"/>
+                      <a:miter lim="800000"/>
+                    </a:ln>
+                    <a:effectLst>
+                      <a:innerShdw blurRad="76200">
+                        <a:srgbClr val="000000"/>
+                      </a:innerShdw>
+                    </a:effectLst>
+                  </pic:spPr>
+                </pic:pic>
+              </a:graphicData>
+            </a:graphic>
+          </wp:inline>
+        </w:drawing>
+      </w:r>
+    </w:p>
+    <w:p>
+      <w:r>
+        <w:t>Una vez esté todo listo, ejecutamos la orden “</w:t>
+      </w:r>
+      <w:proofErr w:type="spellStart"/>
+      <w:r>
+        <w:t>exploit</w:t>
+      </w:r>
+      <w:proofErr w:type="spellEnd"/>
+      <w:r>
+        <w:t xml:space="preserve">” y procedemos con el </w:t>
+      </w:r>
+      <w:proofErr w:type="spellStart"/>
+      <w:r>
+        <w:t>ataque.set</w:t>
+      </w:r>
+      <w:proofErr w:type="spellEnd"/>
+      <w:r>
+        <w:t xml:space="preserve"> </w:t>
+      </w:r>
+    </w:p>
+    <w:p>
+      <w:r>
+        <w:rPr>
+          <w:noProof/>
+        </w:rPr>
+        <w:drawing>
+          <wp:inline distT="0" distB="0" distL="0" distR="0" wp14:anchorId="431D2FA5" wp14:editId="40146467">
+            <wp:extent cx="5400040" cy="1327785"/>
+            <wp:effectExtent l="95250" t="95250" r="86360" b="100965"/>
+            <wp:docPr id="26" name="Imagen 26"/>
+            <wp:cNvGraphicFramePr>
+              <a:graphicFrameLocks xmlns:a="http://schemas.openxmlformats.org/drawingml/2006/main" noChangeAspect="1"/>
+            </wp:cNvGraphicFramePr>
+            <a:graphic xmlns:a="http://schemas.openxmlformats.org/drawingml/2006/main">
+              <a:graphicData uri="http://schemas.openxmlformats.org/drawingml/2006/picture">
+                <pic:pic xmlns:pic="http://schemas.openxmlformats.org/drawingml/2006/picture">
+                  <pic:nvPicPr>
+                    <pic:cNvPr id="1" name=""/>
+                    <pic:cNvPicPr/>
+                  </pic:nvPicPr>
+                  <pic:blipFill>
+                    <a:blip r:embed="rId21"/>
+                    <a:stretch>
+                      <a:fillRect/>
+                    </a:stretch>
+                  </pic:blipFill>
+                  <pic:spPr>
+                    <a:xfrm>
+                      <a:off x="0" y="0"/>
+                      <a:ext cx="5400040" cy="1327785"/>
+                    </a:xfrm>
+                    <a:prstGeom prst="rect">
+                      <a:avLst/>
+                    </a:prstGeom>
+                    <a:ln w="88900" cap="sq" cmpd="thickThin">
+                      <a:solidFill>
+                        <a:srgbClr val="000000"/>
+                      </a:solidFill>
+                      <a:prstDash val="solid"/>
+                      <a:miter lim="800000"/>
+                    </a:ln>
+                    <a:effectLst>
+                      <a:innerShdw blurRad="76200">
+                        <a:srgbClr val="000000"/>
+                      </a:innerShdw>
+                    </a:effectLst>
+                  </pic:spPr>
+                </pic:pic>
+              </a:graphicData>
+            </a:graphic>
+          </wp:inline>
+        </w:drawing>
+      </w:r>
+    </w:p>
+    <w:p>
+      <w:r>
+        <w:t>Como podemos observar, hemos abierto una puerta trasera desde nuestra máquina Kali a la máquina Metasploitable. Y no solo eso, si no que además tenemos permisos de superusuario sobre la otra máquina. Comprobamos que esto es cierto:</w:t>
+      </w:r>
+    </w:p>
+    <w:p>
+      <w:pPr>
+        <w:pStyle w:val="Prrafodelista"/>
+        <w:numPr>
+          <w:ilvl w:val="0"/>
+          <w:numId w:val="5"/>
+        </w:numPr>
+      </w:pPr>
+      <w:proofErr w:type="spellStart"/>
+      <w:r>
+        <w:t>whoami</w:t>
+      </w:r>
+      <w:proofErr w:type="spellEnd"/>
+    </w:p>
+    <w:p>
+      <w:pPr>
+        <w:pStyle w:val="Prrafodelista"/>
+        <w:numPr>
+          <w:ilvl w:val="0"/>
+          <w:numId w:val="5"/>
+        </w:numPr>
+      </w:pPr>
+      <w:proofErr w:type="spellStart"/>
+      <w:r>
+        <w:lastRenderedPageBreak/>
+        <w:t>hostname</w:t>
+      </w:r>
+      <w:proofErr w:type="spellEnd"/>
+    </w:p>
+    <w:p>
+      <w:r>
+        <w:rPr>
+          <w:noProof/>
+        </w:rPr>
+        <w:drawing>
+          <wp:inline distT="0" distB="0" distL="0" distR="0" wp14:anchorId="3B1FD232" wp14:editId="6B0845F5">
+            <wp:extent cx="5400040" cy="1030605"/>
+            <wp:effectExtent l="95250" t="95250" r="86360" b="93345"/>
+            <wp:docPr id="27" name="Imagen 27"/>
+            <wp:cNvGraphicFramePr>
+              <a:graphicFrameLocks xmlns:a="http://schemas.openxmlformats.org/drawingml/2006/main" noChangeAspect="1"/>
+            </wp:cNvGraphicFramePr>
+            <a:graphic xmlns:a="http://schemas.openxmlformats.org/drawingml/2006/main">
+              <a:graphicData uri="http://schemas.openxmlformats.org/drawingml/2006/picture">
+                <pic:pic xmlns:pic="http://schemas.openxmlformats.org/drawingml/2006/picture">
+                  <pic:nvPicPr>
+                    <pic:cNvPr id="1" name=""/>
+                    <pic:cNvPicPr/>
+                  </pic:nvPicPr>
+                  <pic:blipFill>
+                    <a:blip r:embed="rId22"/>
+                    <a:stretch>
+                      <a:fillRect/>
+                    </a:stretch>
+                  </pic:blipFill>
+                  <pic:spPr>
+                    <a:xfrm>
+                      <a:off x="0" y="0"/>
+                      <a:ext cx="5400040" cy="1030605"/>
+                    </a:xfrm>
+                    <a:prstGeom prst="rect">
+                      <a:avLst/>
+                    </a:prstGeom>
+                    <a:ln w="88900" cap="sq" cmpd="thickThin">
+                      <a:solidFill>
+                        <a:srgbClr val="000000"/>
+                      </a:solidFill>
+                      <a:prstDash val="solid"/>
+                      <a:miter lim="800000"/>
+                    </a:ln>
+                    <a:effectLst>
+                      <a:innerShdw blurRad="76200">
+                        <a:srgbClr val="000000"/>
+                      </a:innerShdw>
+                    </a:effectLst>
+                  </pic:spPr>
+                </pic:pic>
+              </a:graphicData>
+            </a:graphic>
+          </wp:inline>
+        </w:drawing>
+      </w:r>
+    </w:p>
+    <w:p>
+      <w:r>
+        <w:t xml:space="preserve">Una vez llegado a este punto, </w:t>
+      </w:r>
+      <w:r>
+        <w:t>la lista de cosas que podríamos hacer es muy amplia, desde cambiarle la contraseña al super usuario, meter nuestra clave pública en su fichero de authorized_keys, crear un usuario dentro de la máquina, etc.</w:t>
+      </w:r>
+    </w:p>
     <w:p/>
     <w:p>
       <w:pPr>
@@ -1463,15 +1969,12 @@
         <w:t>A la hora de usar cualquiera de estas herramientas debemos tener sumo cuidado, ya que lanzar un escaneo a un servidor ajeno sin ningún tipo de permiso es un delito</w:t>
       </w:r>
       <w:r>
-        <w:t xml:space="preserve">. Sin embargo, podemos utilizarlas sin temor alguno si </w:t>
-      </w:r>
-      <w:proofErr w:type="gramStart"/>
-      <w:r>
-        <w:t>las contra</w:t>
-      </w:r>
-      <w:proofErr w:type="gramEnd"/>
-      <w:r>
-        <w:t xml:space="preserve"> una de nuestras máquinas.</w:t>
+        <w:t xml:space="preserve">. Sin embargo, podemos utilizarlas sin temor alguno </w:t>
+      </w:r>
+      <w:bookmarkStart w:id="1" w:name="_GoBack"/>
+      <w:bookmarkEnd w:id="1"/>
+      <w:r>
+        <w:t>contra una de nuestras máquinas.</w:t>
       </w:r>
     </w:p>
     <w:sectPr>
@@ -1828,7 +2331,7 @@
   <w:abstractNum w:abstractNumId="3" w15:restartNumberingAfterBreak="0">
     <w:nsid w:val="3B4464AE"/>
     <w:multiLevelType w:val="hybridMultilevel"/>
-    <w:tmpl w:val="5212D5C6"/>
+    <w:tmpl w:val="D2B63C74"/>
     <w:lvl w:ilvl="0" w:tplc="0C0A000B">
       <w:start w:val="1"/>
       <w:numFmt w:val="bullet"/>

</xml_diff>